<commit_message>
Random Voltage Current Inputs Generated
</commit_message>
<xml_diff>
--- a/Improved Balancing And Sensing of Sub.docx
+++ b/Improved Balancing And Sensing of Sub.docx
@@ -21,17 +21,7 @@
           <w:sz w:val="24"/>
           <w:szCs w:val="24"/>
         </w:rPr>
-        <w:t>Improved Balancing And Sensing of Sub-module Capacitor Voltages In Modular Multi-level Converters</w:t>
-      </w:r>
-      <w:r>
-        <w:rPr>
-          <w:rFonts w:ascii="Arial Rounded MT Bold" w:hAnsi="Arial Rounded MT Bold"/>
-          <w:b/>
-          <w:bCs/>
-          <w:sz w:val="24"/>
-          <w:szCs w:val="24"/>
-        </w:rPr>
-        <w:t xml:space="preserve"> Implementation Using Verilog HDL</w:t>
+        <w:t>Improved Balancing And Sensing of Sub-module Capacitor Voltages In Modular Multi-level Converters Implementation Using Verilog HDL</w:t>
       </w:r>
     </w:p>
     <w:p>
@@ -166,7 +156,23 @@
                 <w:sz w:val="24"/>
                 <w:szCs w:val="24"/>
               </w:rPr>
-              <w:t>Lakshya Data</w:t>
+              <w:t>Laksh</w:t>
+            </w:r>
+            <w:r>
+              <w:rPr>
+                <w:rFonts w:ascii="Arial Rounded MT Bold" w:hAnsi="Arial Rounded MT Bold"/>
+                <w:sz w:val="24"/>
+                <w:szCs w:val="24"/>
+              </w:rPr>
+              <w:t>ay</w:t>
+            </w:r>
+            <w:r>
+              <w:rPr>
+                <w:rFonts w:ascii="Arial Rounded MT Bold" w:hAnsi="Arial Rounded MT Bold"/>
+                <w:sz w:val="24"/>
+                <w:szCs w:val="24"/>
+              </w:rPr>
+              <w:t xml:space="preserve"> Data</w:t>
             </w:r>
           </w:p>
         </w:tc>
@@ -188,7 +194,23 @@
                 <w:sz w:val="24"/>
                 <w:szCs w:val="24"/>
               </w:rPr>
-              <w:t>22117052</w:t>
+              <w:t>221170</w:t>
+            </w:r>
+            <w:r>
+              <w:rPr>
+                <w:rFonts w:ascii="Arial Rounded MT Bold" w:hAnsi="Arial Rounded MT Bold"/>
+                <w:sz w:val="24"/>
+                <w:szCs w:val="24"/>
+              </w:rPr>
+              <w:t>7</w:t>
+            </w:r>
+            <w:r>
+              <w:rPr>
+                <w:rFonts w:ascii="Arial Rounded MT Bold" w:hAnsi="Arial Rounded MT Bold"/>
+                <w:sz w:val="24"/>
+                <w:szCs w:val="24"/>
+              </w:rPr>
+              <w:t>2</w:t>
             </w:r>
           </w:p>
         </w:tc>
@@ -618,17 +640,7 @@
                 <w:sz w:val="28"/>
                 <w:szCs w:val="28"/>
               </w:rPr>
-              <w:t xml:space="preserve">To determine if </w:t>
-            </w:r>
-            <w:proofErr w:type="spellStart"/>
-            <w:r>
-              <w:rPr>
-                <w:b/>
-                <w:bCs/>
-                <w:sz w:val="28"/>
-                <w:szCs w:val="28"/>
-              </w:rPr>
-              <w:t>C</w:t>
+              <w:t>To determine if C</w:t>
             </w:r>
             <w:r>
               <w:rPr>
@@ -657,9 +669,17 @@
                 <w:szCs w:val="28"/>
                 <w:vertAlign w:val="subscript"/>
               </w:rPr>
-              <w:t>j</w:t>
+              <w:t xml:space="preserve">j </w:t>
             </w:r>
-            <w:proofErr w:type="spellEnd"/>
+            <w:r>
+              <w:rPr>
+                <w:b/>
+                <w:bCs/>
+                <w:sz w:val="28"/>
+                <w:szCs w:val="28"/>
+              </w:rPr>
+              <w:t>is logic high or low based in values of V</w:t>
+            </w:r>
             <w:r>
               <w:rPr>
                 <w:b/>
@@ -668,7 +688,7 @@
                 <w:szCs w:val="28"/>
                 <w:vertAlign w:val="subscript"/>
               </w:rPr>
-              <w:t xml:space="preserve"> </w:t>
+              <w:t>i</w:t>
             </w:r>
             <w:r>
               <w:rPr>
@@ -677,7 +697,7 @@
                 <w:sz w:val="28"/>
                 <w:szCs w:val="28"/>
               </w:rPr>
-              <w:t>is logic high or low based in values of V</w:t>
+              <w:t xml:space="preserve"> and V</w:t>
             </w:r>
             <w:r>
               <w:rPr>
@@ -687,38 +707,8 @@
                 <w:szCs w:val="28"/>
                 <w:vertAlign w:val="subscript"/>
               </w:rPr>
-              <w:t>i</w:t>
-            </w:r>
-            <w:r>
-              <w:rPr>
-                <w:b/>
-                <w:bCs/>
-                <w:sz w:val="28"/>
-                <w:szCs w:val="28"/>
-              </w:rPr>
-              <w:t xml:space="preserve"> and </w:t>
-            </w:r>
-            <w:proofErr w:type="spellStart"/>
-            <w:r>
-              <w:rPr>
-                <w:b/>
-                <w:bCs/>
-                <w:sz w:val="28"/>
-                <w:szCs w:val="28"/>
-              </w:rPr>
-              <w:t>V</w:t>
-            </w:r>
-            <w:r>
-              <w:rPr>
-                <w:b/>
-                <w:bCs/>
-                <w:sz w:val="28"/>
-                <w:szCs w:val="28"/>
-                <w:vertAlign w:val="subscript"/>
-              </w:rPr>
               <w:t>j</w:t>
             </w:r>
-            <w:proofErr w:type="spellEnd"/>
             <w:r>
               <w:rPr>
                 <w:b/>
@@ -770,7 +760,6 @@
                 <w:szCs w:val="28"/>
               </w:rPr>
             </w:pPr>
-            <w:proofErr w:type="spellStart"/>
             <w:r>
               <w:rPr>
                 <w:b/>
@@ -780,7 +769,6 @@
               </w:rPr>
               <w:t>LogicalORCombination</w:t>
             </w:r>
-            <w:proofErr w:type="spellEnd"/>
           </w:p>
         </w:tc>
         <w:tc>
@@ -882,16 +870,7 @@
           <w:sz w:val="24"/>
           <w:szCs w:val="24"/>
         </w:rPr>
-        <w:t xml:space="preserve">and </w:t>
-      </w:r>
-      <w:proofErr w:type="spellStart"/>
-      <w:r>
-        <w:rPr>
-          <w:rFonts w:ascii="Arial Rounded MT Bold" w:hAnsi="Arial Rounded MT Bold"/>
-          <w:sz w:val="24"/>
-          <w:szCs w:val="24"/>
-        </w:rPr>
-        <w:t>V</w:t>
+        <w:t>and V</w:t>
       </w:r>
       <w:r>
         <w:rPr>
@@ -902,7 +881,6 @@
         </w:rPr>
         <w:t>j</w:t>
       </w:r>
-      <w:proofErr w:type="spellEnd"/>
       <w:r>
         <w:rPr>
           <w:rFonts w:ascii="Arial Rounded MT Bold" w:hAnsi="Arial Rounded MT Bold"/>
@@ -927,16 +905,7 @@
           <w:sz w:val="24"/>
           <w:szCs w:val="24"/>
         </w:rPr>
-        <w:t xml:space="preserve">Output:- </w:t>
-      </w:r>
-      <w:proofErr w:type="spellStart"/>
-      <w:r>
-        <w:rPr>
-          <w:rFonts w:ascii="Arial Rounded MT Bold" w:hAnsi="Arial Rounded MT Bold"/>
-          <w:sz w:val="24"/>
-          <w:szCs w:val="24"/>
-        </w:rPr>
-        <w:t>C</w:t>
+        <w:t>Output:- C</w:t>
       </w:r>
       <w:r>
         <w:rPr>
@@ -947,23 +916,13 @@
         </w:rPr>
         <w:t>ij</w:t>
       </w:r>
-      <w:proofErr w:type="spellEnd"/>
-      <w:r>
-        <w:rPr>
-          <w:rFonts w:ascii="Arial Rounded MT Bold" w:hAnsi="Arial Rounded MT Bold"/>
-          <w:sz w:val="24"/>
-          <w:szCs w:val="24"/>
-        </w:rPr>
-        <w:t xml:space="preserve"> and </w:t>
-      </w:r>
-      <w:proofErr w:type="spellStart"/>
-      <w:r>
-        <w:rPr>
-          <w:rFonts w:ascii="Arial Rounded MT Bold" w:hAnsi="Arial Rounded MT Bold"/>
-          <w:sz w:val="24"/>
-          <w:szCs w:val="24"/>
-        </w:rPr>
-        <w:t>C</w:t>
+      <w:r>
+        <w:rPr>
+          <w:rFonts w:ascii="Arial Rounded MT Bold" w:hAnsi="Arial Rounded MT Bold"/>
+          <w:sz w:val="24"/>
+          <w:szCs w:val="24"/>
+        </w:rPr>
+        <w:t xml:space="preserve"> and C</w:t>
       </w:r>
       <w:r>
         <w:rPr>
@@ -974,7 +933,6 @@
         </w:rPr>
         <w:t>ji</w:t>
       </w:r>
-      <w:proofErr w:type="spellEnd"/>
       <w:r>
         <w:rPr>
           <w:rFonts w:ascii="Arial Rounded MT Bold" w:hAnsi="Arial Rounded MT Bold"/>
@@ -1009,15 +967,7 @@
           <w:sz w:val="24"/>
           <w:szCs w:val="24"/>
         </w:rPr>
-        <w:t xml:space="preserve">Based on relative values of </w:t>
-      </w:r>
-      <w:r>
-        <w:rPr>
-          <w:rFonts w:ascii="Arial Rounded MT Bold" w:hAnsi="Arial Rounded MT Bold"/>
-          <w:sz w:val="24"/>
-          <w:szCs w:val="24"/>
-        </w:rPr>
-        <w:t>V</w:t>
+        <w:t>Based on relative values of V</w:t>
       </w:r>
       <w:r>
         <w:rPr>
@@ -1034,16 +984,7 @@
           <w:sz w:val="24"/>
           <w:szCs w:val="24"/>
         </w:rPr>
-        <w:t xml:space="preserve">and </w:t>
-      </w:r>
-      <w:proofErr w:type="spellStart"/>
-      <w:r>
-        <w:rPr>
-          <w:rFonts w:ascii="Arial Rounded MT Bold" w:hAnsi="Arial Rounded MT Bold"/>
-          <w:sz w:val="24"/>
-          <w:szCs w:val="24"/>
-        </w:rPr>
-        <w:t>V</w:t>
+        <w:t>and V</w:t>
       </w:r>
       <w:r>
         <w:rPr>
@@ -1054,23 +995,13 @@
         </w:rPr>
         <w:t>j</w:t>
       </w:r>
-      <w:proofErr w:type="spellEnd"/>
-      <w:r>
-        <w:rPr>
-          <w:rFonts w:ascii="Arial Rounded MT Bold" w:hAnsi="Arial Rounded MT Bold"/>
-          <w:sz w:val="24"/>
-          <w:szCs w:val="24"/>
-        </w:rPr>
-        <w:t xml:space="preserve"> it decides the value of </w:t>
-      </w:r>
-      <w:proofErr w:type="spellStart"/>
-      <w:r>
-        <w:rPr>
-          <w:rFonts w:ascii="Arial Rounded MT Bold" w:hAnsi="Arial Rounded MT Bold"/>
-          <w:sz w:val="24"/>
-          <w:szCs w:val="24"/>
-        </w:rPr>
-        <w:t>C</w:t>
+      <w:r>
+        <w:rPr>
+          <w:rFonts w:ascii="Arial Rounded MT Bold" w:hAnsi="Arial Rounded MT Bold"/>
+          <w:sz w:val="24"/>
+          <w:szCs w:val="24"/>
+        </w:rPr>
+        <w:t xml:space="preserve"> it decides the value of C</w:t>
       </w:r>
       <w:r>
         <w:rPr>
@@ -1081,23 +1012,13 @@
         </w:rPr>
         <w:t>ij</w:t>
       </w:r>
-      <w:proofErr w:type="spellEnd"/>
-      <w:r>
-        <w:rPr>
-          <w:rFonts w:ascii="Arial Rounded MT Bold" w:hAnsi="Arial Rounded MT Bold"/>
-          <w:sz w:val="24"/>
-          <w:szCs w:val="24"/>
-        </w:rPr>
-        <w:t xml:space="preserve"> and </w:t>
-      </w:r>
-      <w:proofErr w:type="spellStart"/>
-      <w:r>
-        <w:rPr>
-          <w:rFonts w:ascii="Arial Rounded MT Bold" w:hAnsi="Arial Rounded MT Bold"/>
-          <w:sz w:val="24"/>
-          <w:szCs w:val="24"/>
-        </w:rPr>
-        <w:t>C</w:t>
+      <w:r>
+        <w:rPr>
+          <w:rFonts w:ascii="Arial Rounded MT Bold" w:hAnsi="Arial Rounded MT Bold"/>
+          <w:sz w:val="24"/>
+          <w:szCs w:val="24"/>
+        </w:rPr>
+        <w:t xml:space="preserve"> and C</w:t>
       </w:r>
       <w:r>
         <w:rPr>
@@ -1108,7 +1029,6 @@
         </w:rPr>
         <w:t>ji</w:t>
       </w:r>
-      <w:proofErr w:type="spellEnd"/>
       <w:r>
         <w:rPr>
           <w:rFonts w:ascii="Arial Rounded MT Bold" w:hAnsi="Arial Rounded MT Bold"/>
@@ -1139,6 +1059,7 @@
       <w:r>
         <w:rPr>
           <w:rFonts w:ascii="Arial Rounded MT Bold" w:hAnsi="Arial Rounded MT Bold"/>
+          <w:noProof/>
           <w:sz w:val="24"/>
           <w:szCs w:val="24"/>
         </w:rPr>
@@ -1205,7 +1126,6 @@
           <w:szCs w:val="24"/>
         </w:rPr>
       </w:pPr>
-      <w:proofErr w:type="spellStart"/>
       <w:r>
         <w:rPr>
           <w:b/>
@@ -1215,7 +1135,6 @@
         </w:rPr>
         <w:t>LogicalORCombination</w:t>
       </w:r>
-      <w:proofErr w:type="spellEnd"/>
     </w:p>
     <w:p>
       <w:pPr>
@@ -1243,155 +1162,78 @@
           <w:sz w:val="24"/>
           <w:szCs w:val="24"/>
         </w:rPr>
-        <w:t>Input:-</w:t>
-      </w:r>
-      <w:r>
-        <w:rPr>
-          <w:rFonts w:ascii="Arial Rounded MT Bold" w:hAnsi="Arial Rounded MT Bold"/>
-          <w:sz w:val="24"/>
-          <w:szCs w:val="24"/>
-        </w:rPr>
-        <w:t xml:space="preserve"> </w:t>
-      </w:r>
-      <w:proofErr w:type="spellStart"/>
-      <w:r>
-        <w:rPr>
-          <w:rFonts w:ascii="Arial Rounded MT Bold" w:hAnsi="Arial Rounded MT Bold"/>
-          <w:sz w:val="24"/>
-          <w:szCs w:val="24"/>
-        </w:rPr>
-        <w:t>num</w:t>
-      </w:r>
-      <w:proofErr w:type="spellEnd"/>
-      <w:r>
-        <w:rPr>
-          <w:rFonts w:ascii="Arial Rounded MT Bold" w:hAnsi="Arial Rounded MT Bold"/>
-          <w:sz w:val="24"/>
-          <w:szCs w:val="24"/>
-        </w:rPr>
-        <w:t>(5 bit binary), r(3-bit binary)</w:t>
-      </w:r>
-      <w:r>
-        <w:rPr>
-          <w:rFonts w:ascii="Arial Rounded MT Bold" w:hAnsi="Arial Rounded MT Bold"/>
-          <w:sz w:val="24"/>
-          <w:szCs w:val="24"/>
-        </w:rPr>
-        <w:t>.</w:t>
-      </w:r>
-    </w:p>
-    <w:p>
-      <w:pPr>
-        <w:pStyle w:val="ListParagraph"/>
-        <w:rPr>
-          <w:rFonts w:ascii="Arial Rounded MT Bold" w:hAnsi="Arial Rounded MT Bold"/>
-          <w:sz w:val="24"/>
-          <w:szCs w:val="24"/>
-        </w:rPr>
-      </w:pPr>
-      <w:r>
-        <w:rPr>
-          <w:rFonts w:ascii="Arial Rounded MT Bold" w:hAnsi="Arial Rounded MT Bold"/>
-          <w:sz w:val="24"/>
-          <w:szCs w:val="24"/>
-        </w:rPr>
-        <w:t>Output:-</w:t>
-      </w:r>
-      <w:r>
-        <w:rPr>
-          <w:rFonts w:ascii="Arial Rounded MT Bold" w:hAnsi="Arial Rounded MT Bold"/>
-          <w:sz w:val="24"/>
-          <w:szCs w:val="24"/>
-        </w:rPr>
-        <w:t xml:space="preserve"> result</w:t>
-      </w:r>
-      <w:r>
-        <w:rPr>
-          <w:rFonts w:ascii="Arial Rounded MT Bold" w:hAnsi="Arial Rounded MT Bold"/>
-          <w:sz w:val="24"/>
-          <w:szCs w:val="24"/>
-        </w:rPr>
-        <w:t>.</w:t>
-      </w:r>
-    </w:p>
-    <w:p>
-      <w:pPr>
-        <w:pStyle w:val="ListParagraph"/>
-        <w:rPr>
-          <w:rFonts w:ascii="Arial Rounded MT Bold" w:hAnsi="Arial Rounded MT Bold"/>
-          <w:sz w:val="24"/>
-          <w:szCs w:val="24"/>
-        </w:rPr>
-      </w:pPr>
-    </w:p>
-    <w:p>
-      <w:pPr>
-        <w:pStyle w:val="ListParagraph"/>
-        <w:rPr>
-          <w:rFonts w:ascii="Arial Rounded MT Bold" w:hAnsi="Arial Rounded MT Bold"/>
-          <w:sz w:val="24"/>
-          <w:szCs w:val="24"/>
-        </w:rPr>
-      </w:pPr>
-      <w:proofErr w:type="spellStart"/>
-      <w:r>
-        <w:rPr>
-          <w:rFonts w:ascii="Arial Rounded MT Bold" w:hAnsi="Arial Rounded MT Bold"/>
-          <w:sz w:val="24"/>
-          <w:szCs w:val="24"/>
-        </w:rPr>
-        <w:t>num</w:t>
-      </w:r>
-      <w:proofErr w:type="spellEnd"/>
-      <w:r>
-        <w:rPr>
-          <w:rFonts w:ascii="Arial Rounded MT Bold" w:hAnsi="Arial Rounded MT Bold"/>
-          <w:sz w:val="24"/>
-          <w:szCs w:val="24"/>
-        </w:rPr>
-        <w:t xml:space="preserve"> is array of length 5 out which r numbers are to chosen at a time and all the chosen r numbers needs to be logically AND </w:t>
-      </w:r>
-      <w:proofErr w:type="spellStart"/>
-      <w:r>
-        <w:rPr>
-          <w:rFonts w:ascii="Arial Rounded MT Bold" w:hAnsi="Arial Rounded MT Bold"/>
-          <w:sz w:val="24"/>
-          <w:szCs w:val="24"/>
-        </w:rPr>
-        <w:t>and</w:t>
-      </w:r>
-      <w:proofErr w:type="spellEnd"/>
-      <w:r>
-        <w:rPr>
-          <w:rFonts w:ascii="Arial Rounded MT Bold" w:hAnsi="Arial Rounded MT Bold"/>
-          <w:sz w:val="24"/>
-          <w:szCs w:val="24"/>
-        </w:rPr>
-        <w:t xml:space="preserve"> the logical AND of all the combinations needs to be ORed and output to be returned as result. </w:t>
-      </w:r>
-    </w:p>
-    <w:p>
-      <w:pPr>
-        <w:pStyle w:val="ListParagraph"/>
-        <w:rPr>
-          <w:rFonts w:ascii="Arial Rounded MT Bold" w:hAnsi="Arial Rounded MT Bold"/>
-          <w:sz w:val="24"/>
-          <w:szCs w:val="24"/>
-        </w:rPr>
-      </w:pPr>
-    </w:p>
-    <w:p>
-      <w:pPr>
-        <w:pStyle w:val="ListParagraph"/>
-        <w:rPr>
-          <w:rFonts w:ascii="Arial Rounded MT Bold" w:hAnsi="Arial Rounded MT Bold"/>
-          <w:sz w:val="24"/>
-          <w:szCs w:val="24"/>
-        </w:rPr>
-      </w:pPr>
-      <w:r>
-        <w:rPr>
-          <w:rFonts w:ascii="Arial Rounded MT Bold" w:hAnsi="Arial Rounded MT Bold"/>
+        <w:t>Input:- num(5 bit binary), r(3-bit binary).</w:t>
+      </w:r>
+    </w:p>
+    <w:p>
+      <w:pPr>
+        <w:pStyle w:val="ListParagraph"/>
+        <w:rPr>
+          <w:rFonts w:ascii="Arial Rounded MT Bold" w:hAnsi="Arial Rounded MT Bold"/>
+          <w:sz w:val="24"/>
+          <w:szCs w:val="24"/>
+        </w:rPr>
+      </w:pPr>
+      <w:r>
+        <w:rPr>
+          <w:rFonts w:ascii="Arial Rounded MT Bold" w:hAnsi="Arial Rounded MT Bold"/>
+          <w:sz w:val="24"/>
+          <w:szCs w:val="24"/>
+        </w:rPr>
+        <w:t>Output:- result.</w:t>
+      </w:r>
+    </w:p>
+    <w:p>
+      <w:pPr>
+        <w:pStyle w:val="ListParagraph"/>
+        <w:rPr>
+          <w:rFonts w:ascii="Arial Rounded MT Bold" w:hAnsi="Arial Rounded MT Bold"/>
+          <w:sz w:val="24"/>
+          <w:szCs w:val="24"/>
+        </w:rPr>
+      </w:pPr>
+    </w:p>
+    <w:p>
+      <w:pPr>
+        <w:pStyle w:val="ListParagraph"/>
+        <w:rPr>
+          <w:rFonts w:ascii="Arial Rounded MT Bold" w:hAnsi="Arial Rounded MT Bold"/>
+          <w:sz w:val="24"/>
+          <w:szCs w:val="24"/>
+        </w:rPr>
+      </w:pPr>
+      <w:r>
+        <w:rPr>
+          <w:rFonts w:ascii="Arial Rounded MT Bold" w:hAnsi="Arial Rounded MT Bold"/>
+          <w:sz w:val="24"/>
+          <w:szCs w:val="24"/>
+        </w:rPr>
+        <w:t xml:space="preserve">num is array of length 5 out which r numbers are to chosen at a time and all the chosen r numbers needs to be logically AND and the logical AND of all the combinations needs to be ORed and output to be returned as result. </w:t>
+      </w:r>
+    </w:p>
+    <w:p>
+      <w:pPr>
+        <w:pStyle w:val="ListParagraph"/>
+        <w:rPr>
+          <w:rFonts w:ascii="Arial Rounded MT Bold" w:hAnsi="Arial Rounded MT Bold"/>
+          <w:sz w:val="24"/>
+          <w:szCs w:val="24"/>
+        </w:rPr>
+      </w:pPr>
+    </w:p>
+    <w:p>
+      <w:pPr>
+        <w:pStyle w:val="ListParagraph"/>
+        <w:rPr>
+          <w:rFonts w:ascii="Arial Rounded MT Bold" w:hAnsi="Arial Rounded MT Bold"/>
+          <w:sz w:val="24"/>
+          <w:szCs w:val="24"/>
+        </w:rPr>
+      </w:pPr>
+      <w:r>
+        <w:rPr>
+          <w:rFonts w:ascii="Arial Rounded MT Bold" w:hAnsi="Arial Rounded MT Bold"/>
+          <w:noProof/>
           <w:sz w:val="24"/>
           <w:szCs w:val="24"/>
         </w:rPr>
@@ -1505,41 +1347,25 @@
           <w:sz w:val="24"/>
           <w:szCs w:val="24"/>
         </w:rPr>
-        <w:t xml:space="preserve">Input:- </w:t>
-      </w:r>
-      <w:r>
-        <w:rPr>
-          <w:rFonts w:ascii="Arial Rounded MT Bold" w:hAnsi="Arial Rounded MT Bold"/>
-          <w:sz w:val="24"/>
-          <w:szCs w:val="24"/>
-        </w:rPr>
-        <w:t>Voltages of all 12 capacitors, Input current(I), n.</w:t>
-      </w:r>
-    </w:p>
-    <w:p>
-      <w:pPr>
-        <w:pStyle w:val="ListParagraph"/>
-        <w:rPr>
-          <w:rFonts w:ascii="Arial Rounded MT Bold" w:hAnsi="Arial Rounded MT Bold"/>
-          <w:sz w:val="24"/>
-          <w:szCs w:val="24"/>
-        </w:rPr>
-      </w:pPr>
-      <w:r>
-        <w:rPr>
-          <w:rFonts w:ascii="Arial Rounded MT Bold" w:hAnsi="Arial Rounded MT Bold"/>
-          <w:sz w:val="24"/>
-          <w:szCs w:val="24"/>
-        </w:rPr>
-        <w:t>Output:-</w:t>
-      </w:r>
-      <w:r>
-        <w:rPr>
-          <w:rFonts w:ascii="Arial Rounded MT Bold" w:hAnsi="Arial Rounded MT Bold"/>
-          <w:sz w:val="24"/>
-          <w:szCs w:val="24"/>
-        </w:rPr>
-        <w:t>M</w:t>
+        <w:t>Input:- Voltages of all 12 capacitors, Input current(I), n.</w:t>
+      </w:r>
+    </w:p>
+    <w:p>
+      <w:pPr>
+        <w:pStyle w:val="ListParagraph"/>
+        <w:rPr>
+          <w:rFonts w:ascii="Arial Rounded MT Bold" w:hAnsi="Arial Rounded MT Bold"/>
+          <w:sz w:val="24"/>
+          <w:szCs w:val="24"/>
+        </w:rPr>
+      </w:pPr>
+      <w:r>
+        <w:rPr>
+          <w:rFonts w:ascii="Arial Rounded MT Bold" w:hAnsi="Arial Rounded MT Bold"/>
+          <w:sz w:val="24"/>
+          <w:szCs w:val="24"/>
+        </w:rPr>
+        <w:t>Output:-M</w:t>
       </w:r>
       <w:r>
         <w:rPr>
@@ -1591,15 +1417,7 @@
           <w:sz w:val="24"/>
           <w:szCs w:val="24"/>
         </w:rPr>
-        <w:t>Phase shifted carrier</w:t>
-      </w:r>
-      <w:r>
-        <w:rPr>
-          <w:rFonts w:ascii="Arial Rounded MT Bold" w:hAnsi="Arial Rounded MT Bold"/>
-          <w:sz w:val="24"/>
-          <w:szCs w:val="24"/>
-        </w:rPr>
-        <w:t xml:space="preserve"> Pulse Width Modulation wave.</w:t>
+        <w:t>Phase shifted carrier Pulse Width Modulation wave.</w:t>
       </w:r>
     </w:p>
     <w:p>
@@ -1728,16 +1546,7 @@
           <w:sz w:val="24"/>
           <w:szCs w:val="24"/>
         </w:rPr>
-        <w:t xml:space="preserve"> , all possible values of </w:t>
-      </w:r>
-      <w:proofErr w:type="spellStart"/>
-      <w:r>
-        <w:rPr>
-          <w:rFonts w:ascii="Arial Rounded MT Bold" w:hAnsi="Arial Rounded MT Bold"/>
-          <w:sz w:val="24"/>
-          <w:szCs w:val="24"/>
-        </w:rPr>
-        <w:t>C</w:t>
+        <w:t xml:space="preserve"> , all possible values of C</w:t>
       </w:r>
       <w:r>
         <w:rPr>
@@ -1748,23 +1557,13 @@
         </w:rPr>
         <w:t>ij</w:t>
       </w:r>
-      <w:proofErr w:type="spellEnd"/>
-      <w:r>
-        <w:rPr>
-          <w:rFonts w:ascii="Arial Rounded MT Bold" w:hAnsi="Arial Rounded MT Bold"/>
-          <w:sz w:val="24"/>
-          <w:szCs w:val="24"/>
-        </w:rPr>
-        <w:t xml:space="preserve"> and </w:t>
-      </w:r>
-      <w:proofErr w:type="spellStart"/>
-      <w:r>
-        <w:rPr>
-          <w:rFonts w:ascii="Arial Rounded MT Bold" w:hAnsi="Arial Rounded MT Bold"/>
-          <w:sz w:val="24"/>
-          <w:szCs w:val="24"/>
-        </w:rPr>
-        <w:t>C</w:t>
+      <w:r>
+        <w:rPr>
+          <w:rFonts w:ascii="Arial Rounded MT Bold" w:hAnsi="Arial Rounded MT Bold"/>
+          <w:sz w:val="24"/>
+          <w:szCs w:val="24"/>
+        </w:rPr>
+        <w:t xml:space="preserve"> and C</w:t>
       </w:r>
       <w:r>
         <w:rPr>
@@ -1773,9 +1572,52 @@
           <w:szCs w:val="24"/>
           <w:vertAlign w:val="subscript"/>
         </w:rPr>
-        <w:t>ji</w:t>
-      </w:r>
-      <w:proofErr w:type="spellEnd"/>
+        <w:t xml:space="preserve">ji </w:t>
+      </w:r>
+      <w:r>
+        <w:rPr>
+          <w:rFonts w:ascii="Arial Rounded MT Bold" w:hAnsi="Arial Rounded MT Bold"/>
+          <w:sz w:val="24"/>
+          <w:szCs w:val="24"/>
+        </w:rPr>
+        <w:t>are obtained.</w:t>
+      </w:r>
+    </w:p>
+    <w:p>
+      <w:pPr>
+        <w:pStyle w:val="ListParagraph"/>
+        <w:rPr>
+          <w:rFonts w:ascii="Arial Rounded MT Bold" w:hAnsi="Arial Rounded MT Bold"/>
+          <w:sz w:val="24"/>
+          <w:szCs w:val="24"/>
+        </w:rPr>
+      </w:pPr>
+    </w:p>
+    <w:p>
+      <w:pPr>
+        <w:pStyle w:val="ListParagraph"/>
+        <w:rPr>
+          <w:rFonts w:ascii="Arial Rounded MT Bold" w:hAnsi="Arial Rounded MT Bold"/>
+          <w:sz w:val="24"/>
+          <w:szCs w:val="24"/>
+        </w:rPr>
+      </w:pPr>
+      <w:r>
+        <w:rPr>
+          <w:rFonts w:ascii="Arial Rounded MT Bold" w:hAnsi="Arial Rounded MT Bold"/>
+          <w:sz w:val="24"/>
+          <w:szCs w:val="24"/>
+        </w:rPr>
+        <w:t xml:space="preserve">Now since the status of </w:t>
+      </w:r>
+      <w:r>
+        <w:rPr>
+          <w:rFonts w:ascii="Arial Rounded MT Bold" w:hAnsi="Arial Rounded MT Bold"/>
+          <w:sz w:val="24"/>
+          <w:szCs w:val="24"/>
+        </w:rPr>
+        <w:t>any capacitor is function of C</w:t>
+      </w:r>
       <w:r>
         <w:rPr>
           <w:rFonts w:ascii="Arial Rounded MT Bold" w:hAnsi="Arial Rounded MT Bold"/>
@@ -1783,68 +1625,6 @@
           <w:szCs w:val="24"/>
           <w:vertAlign w:val="subscript"/>
         </w:rPr>
-        <w:t xml:space="preserve"> </w:t>
-      </w:r>
-      <w:r>
-        <w:rPr>
-          <w:rFonts w:ascii="Arial Rounded MT Bold" w:hAnsi="Arial Rounded MT Bold"/>
-          <w:sz w:val="24"/>
-          <w:szCs w:val="24"/>
-        </w:rPr>
-        <w:t>are obtained.</w:t>
-      </w:r>
-    </w:p>
-    <w:p>
-      <w:pPr>
-        <w:pStyle w:val="ListParagraph"/>
-        <w:rPr>
-          <w:rFonts w:ascii="Arial Rounded MT Bold" w:hAnsi="Arial Rounded MT Bold"/>
-          <w:sz w:val="24"/>
-          <w:szCs w:val="24"/>
-        </w:rPr>
-      </w:pPr>
-    </w:p>
-    <w:p>
-      <w:pPr>
-        <w:pStyle w:val="ListParagraph"/>
-        <w:rPr>
-          <w:rFonts w:ascii="Arial Rounded MT Bold" w:hAnsi="Arial Rounded MT Bold"/>
-          <w:sz w:val="24"/>
-          <w:szCs w:val="24"/>
-        </w:rPr>
-      </w:pPr>
-      <w:r>
-        <w:rPr>
-          <w:rFonts w:ascii="Arial Rounded MT Bold" w:hAnsi="Arial Rounded MT Bold"/>
-          <w:sz w:val="24"/>
-          <w:szCs w:val="24"/>
-        </w:rPr>
-        <w:t xml:space="preserve">Now since the status of </w:t>
-      </w:r>
-      <w:r>
-        <w:rPr>
-          <w:rFonts w:ascii="Arial Rounded MT Bold" w:hAnsi="Arial Rounded MT Bold"/>
-          <w:sz w:val="24"/>
-          <w:szCs w:val="24"/>
-        </w:rPr>
-        <w:t xml:space="preserve">any capacitor is function of </w:t>
-      </w:r>
-      <w:proofErr w:type="spellStart"/>
-      <w:r>
-        <w:rPr>
-          <w:rFonts w:ascii="Arial Rounded MT Bold" w:hAnsi="Arial Rounded MT Bold"/>
-          <w:sz w:val="24"/>
-          <w:szCs w:val="24"/>
-        </w:rPr>
-        <w:t>C</w:t>
-      </w:r>
-      <w:r>
-        <w:rPr>
-          <w:rFonts w:ascii="Arial Rounded MT Bold" w:hAnsi="Arial Rounded MT Bold"/>
-          <w:sz w:val="24"/>
-          <w:szCs w:val="24"/>
-          <w:vertAlign w:val="subscript"/>
-        </w:rPr>
         <w:t>ij</w:t>
       </w:r>
       <w:r>
@@ -1853,58 +1633,32 @@
           <w:sz w:val="24"/>
           <w:szCs w:val="24"/>
         </w:rPr>
-        <w:t>’s</w:t>
-      </w:r>
-      <w:proofErr w:type="spellEnd"/>
-      <w:r>
-        <w:rPr>
-          <w:rFonts w:ascii="Arial Rounded MT Bold" w:hAnsi="Arial Rounded MT Bold"/>
-          <w:sz w:val="24"/>
-          <w:szCs w:val="24"/>
-        </w:rPr>
-        <w:t xml:space="preserve">, so by instantiating the </w:t>
-      </w:r>
-      <w:proofErr w:type="spellStart"/>
-      <w:r>
-        <w:rPr>
-          <w:rFonts w:ascii="Arial Rounded MT Bold" w:hAnsi="Arial Rounded MT Bold"/>
-          <w:sz w:val="24"/>
-          <w:szCs w:val="24"/>
-        </w:rPr>
-        <w:t>LogicalORCombination</w:t>
-      </w:r>
-      <w:proofErr w:type="spellEnd"/>
-      <w:r>
-        <w:rPr>
-          <w:rFonts w:ascii="Arial Rounded MT Bold" w:hAnsi="Arial Rounded MT Bold"/>
-          <w:sz w:val="24"/>
-          <w:szCs w:val="24"/>
-        </w:rPr>
-        <w:t xml:space="preserve"> Module 12 times, the status of all 12 capacitors are known.</w:t>
-      </w:r>
-    </w:p>
-    <w:p>
-      <w:pPr>
-        <w:pStyle w:val="ListParagraph"/>
-        <w:rPr>
-          <w:rFonts w:ascii="Arial Rounded MT Bold" w:hAnsi="Arial Rounded MT Bold"/>
-          <w:sz w:val="24"/>
-          <w:szCs w:val="24"/>
-        </w:rPr>
-      </w:pPr>
-    </w:p>
-    <w:p>
-      <w:pPr>
-        <w:pStyle w:val="ListParagraph"/>
-        <w:rPr>
-          <w:rFonts w:ascii="Arial Rounded MT Bold" w:hAnsi="Arial Rounded MT Bold"/>
-          <w:sz w:val="24"/>
-          <w:szCs w:val="24"/>
-        </w:rPr>
-      </w:pPr>
-      <w:r>
-        <w:rPr>
-          <w:rFonts w:ascii="Arial Rounded MT Bold" w:hAnsi="Arial Rounded MT Bold"/>
+        <w:t>’s, so by instantiating the LogicalORCombination Module 12 times, the status of all 12 capacitors are known.</w:t>
+      </w:r>
+    </w:p>
+    <w:p>
+      <w:pPr>
+        <w:pStyle w:val="ListParagraph"/>
+        <w:rPr>
+          <w:rFonts w:ascii="Arial Rounded MT Bold" w:hAnsi="Arial Rounded MT Bold"/>
+          <w:sz w:val="24"/>
+          <w:szCs w:val="24"/>
+        </w:rPr>
+      </w:pPr>
+    </w:p>
+    <w:p>
+      <w:pPr>
+        <w:pStyle w:val="ListParagraph"/>
+        <w:rPr>
+          <w:rFonts w:ascii="Arial Rounded MT Bold" w:hAnsi="Arial Rounded MT Bold"/>
+          <w:sz w:val="24"/>
+          <w:szCs w:val="24"/>
+        </w:rPr>
+      </w:pPr>
+      <w:r>
+        <w:rPr>
+          <w:rFonts w:ascii="Arial Rounded MT Bold" w:hAnsi="Arial Rounded MT Bold"/>
+          <w:noProof/>
           <w:sz w:val="24"/>
           <w:szCs w:val="24"/>
         </w:rPr>
@@ -1961,16 +1715,7 @@
           <w:sz w:val="24"/>
           <w:szCs w:val="24"/>
         </w:rPr>
-        <w:t xml:space="preserve">Generating all possible values of </w:t>
-      </w:r>
-      <w:proofErr w:type="spellStart"/>
-      <w:r>
-        <w:rPr>
-          <w:rFonts w:ascii="Arial Rounded MT Bold" w:hAnsi="Arial Rounded MT Bold"/>
-          <w:sz w:val="24"/>
-          <w:szCs w:val="24"/>
-        </w:rPr>
-        <w:t>C</w:t>
+        <w:t>Generating all possible values of C</w:t>
       </w:r>
       <w:r>
         <w:rPr>
@@ -1989,30 +1734,30 @@
         </w:rPr>
         <w:t>’s</w:t>
       </w:r>
-      <w:proofErr w:type="spellEnd"/>
-    </w:p>
-    <w:p>
-      <w:pPr>
-        <w:pStyle w:val="ListParagraph"/>
-        <w:rPr>
-          <w:rFonts w:ascii="Arial Rounded MT Bold" w:hAnsi="Arial Rounded MT Bold"/>
-          <w:sz w:val="24"/>
-          <w:szCs w:val="24"/>
-        </w:rPr>
-      </w:pPr>
-    </w:p>
-    <w:p>
-      <w:pPr>
-        <w:pStyle w:val="ListParagraph"/>
-        <w:rPr>
-          <w:rFonts w:ascii="Arial Rounded MT Bold" w:hAnsi="Arial Rounded MT Bold"/>
-          <w:sz w:val="24"/>
-          <w:szCs w:val="24"/>
-        </w:rPr>
-      </w:pPr>
-      <w:r>
-        <w:rPr>
-          <w:rFonts w:ascii="Arial Rounded MT Bold" w:hAnsi="Arial Rounded MT Bold"/>
+    </w:p>
+    <w:p>
+      <w:pPr>
+        <w:pStyle w:val="ListParagraph"/>
+        <w:rPr>
+          <w:rFonts w:ascii="Arial Rounded MT Bold" w:hAnsi="Arial Rounded MT Bold"/>
+          <w:sz w:val="24"/>
+          <w:szCs w:val="24"/>
+        </w:rPr>
+      </w:pPr>
+    </w:p>
+    <w:p>
+      <w:pPr>
+        <w:pStyle w:val="ListParagraph"/>
+        <w:rPr>
+          <w:rFonts w:ascii="Arial Rounded MT Bold" w:hAnsi="Arial Rounded MT Bold"/>
+          <w:sz w:val="24"/>
+          <w:szCs w:val="24"/>
+        </w:rPr>
+      </w:pPr>
+      <w:r>
+        <w:rPr>
+          <w:rFonts w:ascii="Arial Rounded MT Bold" w:hAnsi="Arial Rounded MT Bold"/>
+          <w:noProof/>
           <w:sz w:val="24"/>
           <w:szCs w:val="24"/>
         </w:rPr>
@@ -2100,6 +1845,7 @@
           <w:rFonts w:ascii="Arial Rounded MT Bold" w:hAnsi="Arial Rounded MT Bold"/>
           <w:b/>
           <w:bCs/>
+          <w:noProof/>
           <w:sz w:val="24"/>
           <w:szCs w:val="24"/>
         </w:rPr>
@@ -2155,53 +1901,38 @@
           <w:sz w:val="24"/>
           <w:szCs w:val="24"/>
         </w:rPr>
-        <w:t>Generating output for</w:t>
-      </w:r>
-      <w:r>
-        <w:rPr>
-          <w:rFonts w:ascii="Arial Rounded MT Bold" w:hAnsi="Arial Rounded MT Bold"/>
-          <w:sz w:val="24"/>
-          <w:szCs w:val="24"/>
-        </w:rPr>
-        <w:t xml:space="preserve"> negative</w:t>
-      </w:r>
-      <w:r>
-        <w:rPr>
-          <w:rFonts w:ascii="Arial Rounded MT Bold" w:hAnsi="Arial Rounded MT Bold"/>
-          <w:sz w:val="24"/>
-          <w:szCs w:val="24"/>
-        </w:rPr>
-        <w:t xml:space="preserve"> currents</w:t>
-      </w:r>
-    </w:p>
-    <w:p>
-      <w:pPr>
-        <w:pStyle w:val="ListParagraph"/>
-        <w:rPr>
-          <w:rFonts w:ascii="Arial Rounded MT Bold" w:hAnsi="Arial Rounded MT Bold"/>
-          <w:b/>
-          <w:bCs/>
-          <w:sz w:val="24"/>
-          <w:szCs w:val="24"/>
-        </w:rPr>
-      </w:pPr>
-    </w:p>
-    <w:p>
-      <w:pPr>
-        <w:pStyle w:val="ListParagraph"/>
-        <w:rPr>
-          <w:rFonts w:ascii="Arial Rounded MT Bold" w:hAnsi="Arial Rounded MT Bold"/>
-          <w:b/>
-          <w:bCs/>
-          <w:sz w:val="24"/>
-          <w:szCs w:val="24"/>
-        </w:rPr>
-      </w:pPr>
-      <w:r>
-        <w:rPr>
-          <w:rFonts w:ascii="Arial Rounded MT Bold" w:hAnsi="Arial Rounded MT Bold"/>
-          <w:b/>
-          <w:bCs/>
+        <w:t>Generating output for negative currents</w:t>
+      </w:r>
+    </w:p>
+    <w:p>
+      <w:pPr>
+        <w:pStyle w:val="ListParagraph"/>
+        <w:rPr>
+          <w:rFonts w:ascii="Arial Rounded MT Bold" w:hAnsi="Arial Rounded MT Bold"/>
+          <w:b/>
+          <w:bCs/>
+          <w:sz w:val="24"/>
+          <w:szCs w:val="24"/>
+        </w:rPr>
+      </w:pPr>
+    </w:p>
+    <w:p>
+      <w:pPr>
+        <w:pStyle w:val="ListParagraph"/>
+        <w:rPr>
+          <w:rFonts w:ascii="Arial Rounded MT Bold" w:hAnsi="Arial Rounded MT Bold"/>
+          <w:b/>
+          <w:bCs/>
+          <w:sz w:val="24"/>
+          <w:szCs w:val="24"/>
+        </w:rPr>
+      </w:pPr>
+      <w:r>
+        <w:rPr>
+          <w:rFonts w:ascii="Arial Rounded MT Bold" w:hAnsi="Arial Rounded MT Bold"/>
+          <w:b/>
+          <w:bCs/>
+          <w:noProof/>
           <w:sz w:val="24"/>
           <w:szCs w:val="24"/>
         </w:rPr>
@@ -2422,6 +2153,7 @@
           <w:rFonts w:ascii="Arial Rounded MT Bold" w:hAnsi="Arial Rounded MT Bold"/>
           <w:b/>
           <w:bCs/>
+          <w:noProof/>
           <w:sz w:val="24"/>
           <w:szCs w:val="24"/>
         </w:rPr>
@@ -2481,17 +2213,7 @@
           <w:sz w:val="24"/>
           <w:szCs w:val="24"/>
         </w:rPr>
-        <w:t>TestCase-</w:t>
-      </w:r>
-      <w:r>
-        <w:rPr>
-          <w:rFonts w:ascii="Arial Rounded MT Bold" w:hAnsi="Arial Rounded MT Bold"/>
-          <w:b/>
-          <w:bCs/>
-          <w:sz w:val="24"/>
-          <w:szCs w:val="24"/>
-        </w:rPr>
-        <w:t>2</w:t>
+        <w:t>TestCase-2</w:t>
       </w:r>
     </w:p>
     <w:p>
@@ -2595,6 +2317,7 @@
           <w:rFonts w:ascii="Arial Rounded MT Bold" w:hAnsi="Arial Rounded MT Bold"/>
           <w:b/>
           <w:bCs/>
+          <w:noProof/>
           <w:sz w:val="24"/>
           <w:szCs w:val="24"/>
         </w:rPr>
@@ -2763,7 +2486,7 @@
           <w:szCs w:val="24"/>
         </w:rPr>
         <w:drawing>
-          <wp:inline distT="0" distB="0" distL="0" distR="0" wp14:anchorId="58F065D3" wp14:editId="76CAE26A">
+          <wp:inline distT="0" distB="0" distL="0" distR="0" wp14:anchorId="58F065D3" wp14:editId="526EFCFB">
             <wp:extent cx="1708110" cy="4915830"/>
             <wp:effectExtent l="0" t="3810" r="3175" b="3175"/>
             <wp:docPr id="1401754966" name="Picture 3"/>
@@ -2843,6 +2566,7 @@
           <w:rFonts w:ascii="Arial Rounded MT Bold" w:hAnsi="Arial Rounded MT Bold"/>
           <w:b/>
           <w:bCs/>
+          <w:noProof/>
           <w:sz w:val="24"/>
           <w:szCs w:val="24"/>
         </w:rPr>
@@ -2914,17 +2638,7 @@
           <w:sz w:val="24"/>
           <w:szCs w:val="24"/>
         </w:rPr>
-        <w:t>TestCase-</w:t>
-      </w:r>
-      <w:r>
-        <w:rPr>
-          <w:rFonts w:ascii="Arial Rounded MT Bold" w:hAnsi="Arial Rounded MT Bold"/>
-          <w:b/>
-          <w:bCs/>
-          <w:sz w:val="24"/>
-          <w:szCs w:val="24"/>
-        </w:rPr>
-        <w:t>4</w:t>
+        <w:t>TestCase-4</w:t>
       </w:r>
     </w:p>
     <w:p>
@@ -2948,7 +2662,7 @@
           <w:szCs w:val="24"/>
         </w:rPr>
         <w:drawing>
-          <wp:inline distT="0" distB="0" distL="0" distR="0" wp14:anchorId="6C9536FB" wp14:editId="5650DA13">
+          <wp:inline distT="0" distB="0" distL="0" distR="0" wp14:anchorId="6C9536FB" wp14:editId="00081DE1">
             <wp:extent cx="1906806" cy="5025528"/>
             <wp:effectExtent l="2540" t="0" r="1270" b="1270"/>
             <wp:docPr id="353000376" name="Picture 4"/>
@@ -3028,6 +2742,7 @@
           <w:rFonts w:ascii="Arial Rounded MT Bold" w:hAnsi="Arial Rounded MT Bold"/>
           <w:b/>
           <w:bCs/>
+          <w:noProof/>
           <w:sz w:val="24"/>
           <w:szCs w:val="24"/>
         </w:rPr>

</xml_diff>